<commit_message>
This commits the cacheMatrix series of functions
</commit_message>
<xml_diff>
--- a/link_to_github_repo_datasciencecoursera.docx
+++ b/link_to_github_repo_datasciencecoursera.docx
@@ -3,7 +3,42 @@
 <w:document xmlns:ve="http://schemas.openxmlformats.org/markup-compatibility/2006" xmlns:o="urn:schemas-microsoft-com:office:office" xmlns:r="http://schemas.openxmlformats.org/officeDocument/2006/relationships" xmlns:m="http://schemas.openxmlformats.org/officeDocument/2006/math" xmlns:v="urn:schemas-microsoft-com:vml" xmlns:wp="http://schemas.openxmlformats.org/drawingml/2006/wordprocessingDrawing" xmlns:w10="urn:schemas-microsoft-com:office:word" xmlns:w="http://schemas.openxmlformats.org/wordprocessingml/2006/main" xmlns:wne="http://schemas.microsoft.com/office/word/2006/wordml">
   <w:body>
     <w:p>
+      <w:r>
+        <w:t>Gets to my original repo</w:t>
+      </w:r>
+    </w:p>
+    <w:p>
+      <w:pPr>
+        <w:pBdr>
+          <w:bottom w:val="double" w:sz="6" w:space="1" w:color="auto"/>
+        </w:pBdr>
+      </w:pPr>
       <w:hyperlink r:id="rId4" w:history="1">
+        <w:r>
+          <w:rPr>
+            <w:rStyle w:val="Hyperlink"/>
+          </w:rPr>
+          <w:t>https://github.com/baz7230/datasciencecoursera</w:t>
+        </w:r>
+      </w:hyperlink>
+    </w:p>
+    <w:p>
+      <w:proofErr w:type="gramStart"/>
+      <w:r>
+        <w:t>gets</w:t>
+      </w:r>
+      <w:proofErr w:type="gramEnd"/>
+      <w:r>
+        <w:t xml:space="preserve"> to my forked repo</w:t>
+      </w:r>
+    </w:p>
+    <w:p>
+      <w:pPr>
+        <w:pBdr>
+          <w:bottom w:val="double" w:sz="6" w:space="1" w:color="auto"/>
+        </w:pBdr>
+      </w:pPr>
+      <w:hyperlink r:id="rId5" w:history="1">
         <w:r>
           <w:rPr>
             <w:rStyle w:val="Hyperlink"/>
@@ -12,7 +47,31 @@
         </w:r>
       </w:hyperlink>
     </w:p>
-    <w:p/>
+    <w:p>
+      <w:proofErr w:type="gramStart"/>
+      <w:r>
+        <w:t>gets</w:t>
+      </w:r>
+      <w:proofErr w:type="gramEnd"/>
+      <w:r>
+        <w:t xml:space="preserve"> to </w:t>
+      </w:r>
+      <w:proofErr w:type="spellStart"/>
+      <w:r>
+        <w:t>Hello_world</w:t>
+      </w:r>
+      <w:proofErr w:type="spellEnd"/>
+    </w:p>
+    <w:p>
+      <w:hyperlink r:id="rId6" w:history="1">
+        <w:r>
+          <w:rPr>
+            <w:rStyle w:val="Hyperlink"/>
+          </w:rPr>
+          <w:t>https://github.com/baz7230/datasciencecoursera/blob/master/HelloWorld.md</w:t>
+        </w:r>
+      </w:hyperlink>
+    </w:p>
     <w:p/>
     <w:sectPr>
       <w:pgSz w:w="12240" w:h="15840"/>

</xml_diff>